<commit_message>
updated Windows instructions and readme
</commit_message>
<xml_diff>
--- a/Run_Puppeteer_Windows_for_Biologists.docx
+++ b/Run_Puppeteer_Windows_for_Biologists.docx
@@ -24,8 +24,6 @@
         </w:rPr>
         <w:t>)</w:t>
       </w:r>
-      <w:bookmarkStart w:id="0" w:name="_GoBack"/>
-      <w:bookmarkEnd w:id="0"/>
     </w:p>
     <w:p>
       <w:pPr>
@@ -145,7 +143,7 @@
           <w:rFonts w:cstheme="minorHAnsi"/>
           <w:b/>
         </w:rPr>
-        <w:t>README.md</w:t>
+        <w:t>INSTALL DEPENDENCIES</w:t>
       </w:r>
     </w:p>
     <w:p>
@@ -163,99 +161,13 @@
         <w:rPr>
           <w:rFonts w:cstheme="minorHAnsi"/>
         </w:rPr>
-        <w:t xml:space="preserve">Open your </w:t>
-      </w:r>
-      <w:r>
-        <w:rPr>
-          <w:rFonts w:cstheme="minorHAnsi"/>
-        </w:rPr>
-        <w:t>PowerShell</w:t>
-      </w:r>
-      <w:r>
-        <w:rPr>
-          <w:rFonts w:cstheme="minorHAnsi"/>
-        </w:rPr>
-        <w:t xml:space="preserve">. If you do not know where to find it, go to </w:t>
-      </w:r>
-      <w:r>
-        <w:rPr>
-          <w:rFonts w:cstheme="minorHAnsi"/>
-        </w:rPr>
-        <w:t>the search mechanism and search for “PowerShell</w:t>
-      </w:r>
-      <w:r>
-        <w:rPr>
-          <w:rFonts w:cstheme="minorHAnsi"/>
-        </w:rPr>
-        <w:t>”;</w:t>
-      </w:r>
-    </w:p>
-    <w:p>
-      <w:pPr>
-        <w:pStyle w:val="ListParagraph"/>
-        <w:numPr>
-          <w:ilvl w:val="1"/>
-          <w:numId w:val="4"/>
-        </w:numPr>
-        <w:rPr>
-          <w:rFonts w:cstheme="minorHAnsi"/>
-        </w:rPr>
-      </w:pPr>
-      <w:r>
-        <w:rPr>
-          <w:rFonts w:cstheme="minorHAnsi"/>
-        </w:rPr>
-        <w:t xml:space="preserve">Verify if you have the Python 3 by typing </w:t>
-      </w:r>
-      <w:r>
-        <w:rPr>
-          <w:rFonts w:cstheme="minorHAnsi"/>
-          <w:color w:val="4472C4" w:themeColor="accent1"/>
-        </w:rPr>
-        <w:t>python3;</w:t>
-      </w:r>
-    </w:p>
-    <w:p>
-      <w:pPr>
-        <w:pStyle w:val="ListParagraph"/>
-        <w:numPr>
-          <w:ilvl w:val="1"/>
-          <w:numId w:val="4"/>
-        </w:numPr>
-        <w:rPr>
-          <w:rFonts w:cstheme="minorHAnsi"/>
-        </w:rPr>
-      </w:pPr>
-      <w:r>
-        <w:rPr>
-          <w:rFonts w:cstheme="minorHAnsi"/>
-        </w:rPr>
-        <w:t xml:space="preserve">Remember: you can always exit python by typing </w:t>
-      </w:r>
-      <w:r>
-        <w:rPr>
-          <w:rFonts w:cstheme="minorHAnsi"/>
-          <w:color w:val="4472C4" w:themeColor="accent1"/>
-        </w:rPr>
-        <w:t>quit ();</w:t>
-      </w:r>
-    </w:p>
-    <w:p>
-      <w:pPr>
-        <w:pStyle w:val="ListParagraph"/>
-        <w:numPr>
-          <w:ilvl w:val="1"/>
-          <w:numId w:val="4"/>
-        </w:numPr>
-        <w:rPr>
-          <w:rFonts w:cstheme="minorHAnsi"/>
-        </w:rPr>
-      </w:pPr>
-      <w:r>
-        <w:rPr>
-          <w:rFonts w:cstheme="minorHAnsi"/>
-        </w:rPr>
-        <w:t>If you do not have python, follow the instructions:</w:t>
+        <w:t xml:space="preserve">Open </w:t>
+      </w:r>
+      <w:r>
+        <w:rPr>
+          <w:rFonts w:cstheme="minorHAnsi"/>
+        </w:rPr>
+        <w:t>Cygwin</w:t>
       </w:r>
     </w:p>
     <w:p>
@@ -267,31 +179,121 @@
         </w:numPr>
         <w:rPr>
           <w:rFonts w:cstheme="minorHAnsi"/>
-          <w:color w:val="4472C4" w:themeColor="accent1"/>
-        </w:rPr>
-      </w:pPr>
-      <w:r>
-        <w:rPr>
-          <w:rFonts w:cstheme="minorHAnsi"/>
-        </w:rPr>
-        <w:t xml:space="preserve">Go to </w:t>
+        </w:rPr>
+      </w:pPr>
+      <w:r>
+        <w:rPr>
+          <w:rFonts w:cstheme="minorHAnsi"/>
+        </w:rPr>
+        <w:t>Use the search mechanism and search for “Cygwin</w:t>
+      </w:r>
+      <w:r>
+        <w:rPr>
+          <w:rFonts w:cstheme="minorHAnsi"/>
+        </w:rPr>
+        <w:t>”</w:t>
+      </w:r>
+    </w:p>
+    <w:p>
+      <w:pPr>
+        <w:pStyle w:val="ListParagraph"/>
+        <w:numPr>
+          <w:ilvl w:val="2"/>
+          <w:numId w:val="4"/>
+        </w:numPr>
+        <w:rPr>
+          <w:rFonts w:cstheme="minorHAnsi"/>
+        </w:rPr>
+      </w:pPr>
+      <w:r>
+        <w:rPr>
+          <w:rFonts w:cstheme="minorHAnsi"/>
+        </w:rPr>
+        <w:t xml:space="preserve">If you do not have it, go to </w:t>
       </w:r>
       <w:hyperlink r:id="rId6" w:history="1">
         <w:r>
           <w:rPr>
             <w:rStyle w:val="Hyperlink"/>
             <w:rFonts w:cstheme="minorHAnsi"/>
-            <w:color w:val="4472C4" w:themeColor="accent1"/>
           </w:rPr>
-          <w:t>https://www.python.org/downloads/</w:t>
+          <w:t>https://cygwin.com/install.html</w:t>
         </w:r>
       </w:hyperlink>
       <w:r>
         <w:rPr>
           <w:rFonts w:cstheme="minorHAnsi"/>
-          <w:color w:val="4472C4" w:themeColor="accent1"/>
-        </w:rPr>
-        <w:t>;</w:t>
+        </w:rPr>
+        <w:t xml:space="preserve"> </w:t>
+      </w:r>
+    </w:p>
+    <w:p>
+      <w:pPr>
+        <w:pStyle w:val="ListParagraph"/>
+        <w:numPr>
+          <w:ilvl w:val="3"/>
+          <w:numId w:val="4"/>
+        </w:numPr>
+        <w:rPr>
+          <w:rFonts w:cstheme="minorHAnsi"/>
+        </w:rPr>
+      </w:pPr>
+      <w:r>
+        <w:rPr>
+          <w:rFonts w:cstheme="minorHAnsi"/>
+        </w:rPr>
+        <w:t>When running the Cygwin installer, be sure to select the “Devel” &amp; Python3 packages to include within the installation.</w:t>
+      </w:r>
+    </w:p>
+    <w:p>
+      <w:pPr>
+        <w:pStyle w:val="ListParagraph"/>
+        <w:numPr>
+          <w:ilvl w:val="1"/>
+          <w:numId w:val="4"/>
+        </w:numPr>
+        <w:rPr>
+          <w:rFonts w:cstheme="minorHAnsi"/>
+        </w:rPr>
+      </w:pPr>
+      <w:r>
+        <w:rPr>
+          <w:rFonts w:cstheme="minorHAnsi"/>
+        </w:rPr>
+        <w:t xml:space="preserve">Verify </w:t>
+      </w:r>
+      <w:r>
+        <w:rPr>
+          <w:rFonts w:cstheme="minorHAnsi"/>
+        </w:rPr>
+        <w:t xml:space="preserve">that </w:t>
+      </w:r>
+      <w:r>
+        <w:rPr>
+          <w:rFonts w:cstheme="minorHAnsi"/>
+        </w:rPr>
+        <w:t xml:space="preserve">you have Python3 by typing </w:t>
+      </w:r>
+      <w:r>
+        <w:rPr>
+          <w:rFonts w:cstheme="minorHAnsi"/>
+          <w:color w:val="4472C4" w:themeColor="accent1"/>
+        </w:rPr>
+        <w:t>python3</w:t>
+      </w:r>
+      <w:r>
+        <w:rPr>
+          <w:rFonts w:cstheme="minorHAnsi"/>
+          <w:color w:val="4472C4" w:themeColor="accent1"/>
+        </w:rPr>
+        <w:t xml:space="preserve"> </w:t>
+      </w:r>
+      <w:r>
+        <w:rPr>
+          <w:rFonts w:cstheme="minorHAnsi"/>
+          <w:color w:val="000000" w:themeColor="text1"/>
+        </w:rPr>
+        <w:t>into the Cygwin terminal</w:t>
       </w:r>
     </w:p>
     <w:p>
@@ -303,26 +305,89 @@
         </w:numPr>
         <w:rPr>
           <w:rFonts w:cstheme="minorHAnsi"/>
-          <w:color w:val="2F5496" w:themeColor="accent1" w:themeShade="BF"/>
-        </w:rPr>
-      </w:pPr>
-      <w:r>
-        <w:rPr>
-          <w:rFonts w:cstheme="minorHAnsi"/>
-        </w:rPr>
-        <w:t xml:space="preserve">Click on </w:t>
-      </w:r>
-      <w:r>
-        <w:rPr>
-          <w:rFonts w:cstheme="minorHAnsi"/>
-          <w:color w:val="2F5496" w:themeColor="accent1" w:themeShade="BF"/>
-        </w:rPr>
-        <w:t>Download Python 3.6.4</w:t>
-      </w:r>
-      <w:r>
-        <w:rPr>
-          <w:rFonts w:cstheme="minorHAnsi"/>
-          <w:color w:val="2F5496" w:themeColor="accent1" w:themeShade="BF"/>
+        </w:rPr>
+      </w:pPr>
+      <w:r>
+        <w:rPr>
+          <w:rFonts w:cstheme="minorHAnsi"/>
+        </w:rPr>
+        <w:t>If not, rerun the installer and select Python3</w:t>
+      </w:r>
+    </w:p>
+    <w:p>
+      <w:pPr>
+        <w:pStyle w:val="ListParagraph"/>
+        <w:numPr>
+          <w:ilvl w:val="2"/>
+          <w:numId w:val="4"/>
+        </w:numPr>
+        <w:rPr>
+          <w:rFonts w:cstheme="minorHAnsi"/>
+        </w:rPr>
+      </w:pPr>
+      <w:r>
+        <w:rPr>
+          <w:rFonts w:cstheme="minorHAnsi"/>
+        </w:rPr>
+        <w:t xml:space="preserve">Remember: you can always exit python by typing </w:t>
+      </w:r>
+      <w:r>
+        <w:rPr>
+          <w:rFonts w:cstheme="minorHAnsi"/>
+          <w:color w:val="4472C4" w:themeColor="accent1"/>
+        </w:rPr>
+        <w:t>quit ();</w:t>
+      </w:r>
+    </w:p>
+    <w:p>
+      <w:pPr>
+        <w:pStyle w:val="ListParagraph"/>
+        <w:numPr>
+          <w:ilvl w:val="1"/>
+          <w:numId w:val="4"/>
+        </w:numPr>
+        <w:rPr>
+          <w:rFonts w:cstheme="minorHAnsi"/>
+          <w:color w:val="000000" w:themeColor="text1"/>
+        </w:rPr>
+      </w:pPr>
+      <w:r>
+        <w:rPr>
+          <w:rFonts w:cstheme="minorHAnsi"/>
+          <w:color w:val="000000" w:themeColor="text1"/>
+        </w:rPr>
+        <w:t xml:space="preserve">Install pip by typing: </w:t>
+      </w:r>
+      <w:r>
+        <w:rPr>
+          <w:rFonts w:cstheme="minorHAnsi"/>
+          <w:color w:val="4472C4" w:themeColor="accent1"/>
+        </w:rPr>
+        <w:t>python 3 -m ensurepip</w:t>
+      </w:r>
+    </w:p>
+    <w:p>
+      <w:pPr>
+        <w:pStyle w:val="ListParagraph"/>
+        <w:numPr>
+          <w:ilvl w:val="1"/>
+          <w:numId w:val="4"/>
+        </w:numPr>
+        <w:rPr>
+          <w:rFonts w:cstheme="minorHAnsi"/>
+        </w:rPr>
+      </w:pPr>
+      <w:r>
+        <w:rPr>
+          <w:rFonts w:cstheme="minorHAnsi"/>
+          <w:color w:val="000000" w:themeColor="text1"/>
+        </w:rPr>
+        <w:t>Install</w:t>
+      </w:r>
+      <w:r>
+        <w:rPr>
+          <w:rFonts w:cstheme="minorHAnsi"/>
+          <w:color w:val="000000" w:themeColor="text1"/>
         </w:rPr>
         <w:t xml:space="preserve"> </w:t>
       </w:r>
@@ -331,14 +396,40 @@
           <w:rFonts w:cstheme="minorHAnsi"/>
           <w:color w:val="000000" w:themeColor="text1"/>
         </w:rPr>
-        <w:t>and follow the instructions</w:t>
+        <w:t>required packages by typing</w:t>
       </w:r>
       <w:r>
         <w:rPr>
           <w:rFonts w:cstheme="minorHAnsi"/>
           <w:color w:val="000000" w:themeColor="text1"/>
         </w:rPr>
-        <w:t>.</w:t>
+        <w:t xml:space="preserve">: </w:t>
+      </w:r>
+      <w:r>
+        <w:rPr>
+          <w:rFonts w:cstheme="minorHAnsi"/>
+          <w:color w:val="4472C4" w:themeColor="accent1"/>
+        </w:rPr>
+        <w:t>pip3 install biopython requests xlwt</w:t>
+      </w:r>
+    </w:p>
+    <w:p/>
+    <w:p>
+      <w:pPr>
+        <w:pStyle w:val="ListParagraph"/>
+        <w:numPr>
+          <w:ilvl w:val="0"/>
+          <w:numId w:val="4"/>
+        </w:numPr>
+        <w:rPr>
+          <w:b/>
+        </w:rPr>
+      </w:pPr>
+      <w:r>
+        <w:rPr>
+          <w:b/>
+        </w:rPr>
+        <w:t>RUN PUPPETEER LITE</w:t>
       </w:r>
     </w:p>
     <w:p>
@@ -350,294 +441,12 @@
         </w:numPr>
         <w:rPr>
           <w:rFonts w:cstheme="minorHAnsi"/>
-          <w:color w:val="000000" w:themeColor="text1"/>
-        </w:rPr>
-      </w:pPr>
-      <w:r>
-        <w:rPr>
-          <w:rFonts w:cstheme="minorHAnsi"/>
-          <w:color w:val="000000" w:themeColor="text1"/>
-        </w:rPr>
-        <w:t>Now you need to install the pip program:</w:t>
-      </w:r>
-    </w:p>
-    <w:p>
-      <w:pPr>
-        <w:pStyle w:val="ListParagraph"/>
-        <w:numPr>
-          <w:ilvl w:val="2"/>
-          <w:numId w:val="4"/>
-        </w:numPr>
-        <w:rPr>
-          <w:rFonts w:cstheme="minorHAnsi"/>
-          <w:color w:val="000000" w:themeColor="text1"/>
-        </w:rPr>
-      </w:pPr>
-      <w:r>
-        <w:rPr>
-          <w:rFonts w:cstheme="minorHAnsi"/>
-          <w:color w:val="000000" w:themeColor="text1"/>
-        </w:rPr>
-        <w:t xml:space="preserve">Go to </w:t>
+        </w:rPr>
+      </w:pPr>
+      <w:r>
+        <w:t xml:space="preserve">Go back to the repository: </w:t>
       </w:r>
       <w:hyperlink r:id="rId7" w:history="1">
-        <w:r>
-          <w:rPr>
-            <w:rStyle w:val="Hyperlink"/>
-            <w:color w:val="4472C4" w:themeColor="accent1"/>
-          </w:rPr>
-          <w:t>https://pip.pypa.io/en/stable/installing/</w:t>
-        </w:r>
-      </w:hyperlink>
-      <w:r>
-        <w:rPr>
-          <w:color w:val="4472C4" w:themeColor="accent1"/>
-        </w:rPr>
-        <w:t xml:space="preserve">; </w:t>
-      </w:r>
-    </w:p>
-    <w:p>
-      <w:pPr>
-        <w:pStyle w:val="ListParagraph"/>
-        <w:numPr>
-          <w:ilvl w:val="2"/>
-          <w:numId w:val="4"/>
-        </w:numPr>
-        <w:rPr>
-          <w:rFonts w:cstheme="minorHAnsi"/>
-        </w:rPr>
-      </w:pPr>
-      <w:r>
-        <w:rPr>
-          <w:rFonts w:cstheme="minorHAnsi"/>
-        </w:rPr>
-        <w:t xml:space="preserve">Right click on </w:t>
-      </w:r>
-      <w:r>
-        <w:rPr>
-          <w:rFonts w:cstheme="minorHAnsi"/>
-          <w:color w:val="4472C4" w:themeColor="accent1"/>
-        </w:rPr>
-        <w:t>get-pip.py;</w:t>
-      </w:r>
-    </w:p>
-    <w:p>
-      <w:pPr>
-        <w:pStyle w:val="ListParagraph"/>
-        <w:numPr>
-          <w:ilvl w:val="2"/>
-          <w:numId w:val="4"/>
-        </w:numPr>
-        <w:rPr>
-          <w:rFonts w:cstheme="minorHAnsi"/>
-        </w:rPr>
-      </w:pPr>
-      <w:r>
-        <w:rPr>
-          <w:rFonts w:cstheme="minorHAnsi"/>
-        </w:rPr>
-        <w:t xml:space="preserve">Select </w:t>
-      </w:r>
-      <w:r>
-        <w:rPr>
-          <w:rFonts w:cstheme="minorHAnsi"/>
-          <w:color w:val="4472C4" w:themeColor="accent1"/>
-        </w:rPr>
-        <w:t>save link as;</w:t>
-      </w:r>
-    </w:p>
-    <w:p>
-      <w:pPr>
-        <w:pStyle w:val="ListParagraph"/>
-        <w:numPr>
-          <w:ilvl w:val="2"/>
-          <w:numId w:val="4"/>
-        </w:numPr>
-        <w:rPr>
-          <w:rFonts w:cstheme="minorHAnsi"/>
-        </w:rPr>
-      </w:pPr>
-      <w:r>
-        <w:rPr>
-          <w:rFonts w:cstheme="minorHAnsi"/>
-        </w:rPr>
-        <w:t>Save it in your desktop;</w:t>
-      </w:r>
-    </w:p>
-    <w:p>
-      <w:pPr>
-        <w:pStyle w:val="ListParagraph"/>
-        <w:numPr>
-          <w:ilvl w:val="2"/>
-          <w:numId w:val="4"/>
-        </w:numPr>
-        <w:rPr>
-          <w:rFonts w:cstheme="minorHAnsi"/>
-        </w:rPr>
-      </w:pPr>
-      <w:r>
-        <w:rPr>
-          <w:rFonts w:cstheme="minorHAnsi"/>
-        </w:rPr>
-        <w:t>To fin</w:t>
-      </w:r>
-      <w:r>
-        <w:rPr>
-          <w:rFonts w:cstheme="minorHAnsi"/>
-        </w:rPr>
-        <w:t xml:space="preserve">d your desktop on your PowerShell </w:t>
-      </w:r>
-      <w:r>
-        <w:rPr>
-          <w:rFonts w:cstheme="minorHAnsi"/>
-        </w:rPr>
-        <w:t xml:space="preserve">type in </w:t>
-      </w:r>
-      <w:r>
-        <w:rPr>
-          <w:rFonts w:cstheme="minorHAnsi"/>
-          <w:color w:val="4472C4" w:themeColor="accent1"/>
-        </w:rPr>
-        <w:t>cd desktop;</w:t>
-      </w:r>
-    </w:p>
-    <w:p>
-      <w:pPr>
-        <w:pStyle w:val="ListParagraph"/>
-        <w:numPr>
-          <w:ilvl w:val="2"/>
-          <w:numId w:val="4"/>
-        </w:numPr>
-        <w:rPr>
-          <w:rFonts w:cstheme="minorHAnsi"/>
-        </w:rPr>
-      </w:pPr>
-      <w:r>
-        <w:rPr>
-          <w:rFonts w:cstheme="minorHAnsi"/>
-        </w:rPr>
-        <w:t xml:space="preserve">Type </w:t>
-      </w:r>
-      <w:r>
-        <w:rPr>
-          <w:rFonts w:cstheme="minorHAnsi"/>
-          <w:color w:val="4472C4" w:themeColor="accent1"/>
-        </w:rPr>
-        <w:t xml:space="preserve">python get-pip.py </w:t>
-      </w:r>
-      <w:r>
-        <w:rPr>
-          <w:rFonts w:cstheme="minorHAnsi"/>
-          <w:color w:val="000000" w:themeColor="text1"/>
-        </w:rPr>
-        <w:t>to install pip.</w:t>
-      </w:r>
-    </w:p>
-    <w:p>
-      <w:pPr>
-        <w:pStyle w:val="ListParagraph"/>
-        <w:numPr>
-          <w:ilvl w:val="1"/>
-          <w:numId w:val="4"/>
-        </w:numPr>
-        <w:rPr>
-          <w:rFonts w:cstheme="minorHAnsi"/>
-        </w:rPr>
-      </w:pPr>
-      <w:r>
-        <w:rPr>
-          <w:rFonts w:cstheme="minorHAnsi"/>
-          <w:color w:val="000000" w:themeColor="text1"/>
-        </w:rPr>
-        <w:t xml:space="preserve">Now you need to install </w:t>
-      </w:r>
-      <w:proofErr w:type="spellStart"/>
-      <w:r>
-        <w:rPr>
-          <w:rFonts w:cstheme="minorHAnsi"/>
-          <w:color w:val="000000" w:themeColor="text1"/>
-        </w:rPr>
-        <w:t>biopython</w:t>
-      </w:r>
-      <w:proofErr w:type="spellEnd"/>
-    </w:p>
-    <w:p>
-      <w:pPr>
-        <w:pStyle w:val="ListParagraph"/>
-        <w:numPr>
-          <w:ilvl w:val="2"/>
-          <w:numId w:val="4"/>
-        </w:numPr>
-        <w:rPr>
-          <w:rFonts w:cstheme="minorHAnsi"/>
-          <w:color w:val="2F5496" w:themeColor="accent1" w:themeShade="BF"/>
-        </w:rPr>
-      </w:pPr>
-      <w:r>
-        <w:rPr>
-          <w:rFonts w:cstheme="minorHAnsi"/>
-          <w:color w:val="000000" w:themeColor="text1"/>
-        </w:rPr>
-        <w:t xml:space="preserve">Type in: </w:t>
-      </w:r>
-      <w:r>
-        <w:rPr>
-          <w:rFonts w:cstheme="minorHAnsi"/>
-          <w:color w:val="2F5496" w:themeColor="accent1" w:themeShade="BF"/>
-        </w:rPr>
-        <w:t xml:space="preserve">pip3 install </w:t>
-      </w:r>
-      <w:proofErr w:type="spellStart"/>
-      <w:r>
-        <w:rPr>
-          <w:rFonts w:cstheme="minorHAnsi"/>
-          <w:color w:val="4472C4" w:themeColor="accent1"/>
-        </w:rPr>
-        <w:t>biopython</w:t>
-      </w:r>
-      <w:proofErr w:type="spellEnd"/>
-      <w:r>
-        <w:rPr>
-          <w:rFonts w:cstheme="minorHAnsi"/>
-          <w:color w:val="4472C4" w:themeColor="accent1"/>
-        </w:rPr>
-        <w:t>.</w:t>
-      </w:r>
-    </w:p>
-    <w:p/>
-    <w:p>
-      <w:pPr>
-        <w:pStyle w:val="ListParagraph"/>
-        <w:numPr>
-          <w:ilvl w:val="0"/>
-          <w:numId w:val="4"/>
-        </w:numPr>
-        <w:rPr>
-          <w:b/>
-        </w:rPr>
-      </w:pPr>
-      <w:r>
-        <w:rPr>
-          <w:b/>
-        </w:rPr>
-        <w:t>RUN PUPPETEER LITE</w:t>
-      </w:r>
-    </w:p>
-    <w:p>
-      <w:pPr>
-        <w:pStyle w:val="ListParagraph"/>
-        <w:numPr>
-          <w:ilvl w:val="1"/>
-          <w:numId w:val="4"/>
-        </w:numPr>
-        <w:rPr>
-          <w:rFonts w:cstheme="minorHAnsi"/>
-        </w:rPr>
-      </w:pPr>
-      <w:r>
-        <w:t xml:space="preserve">Go back to the repository: </w:t>
-      </w:r>
-      <w:hyperlink r:id="rId8" w:history="1">
         <w:r>
           <w:rPr>
             <w:rStyle w:val="Hyperlink"/>
@@ -726,13 +535,13 @@
         </w:numPr>
       </w:pPr>
       <w:r>
-        <w:t xml:space="preserve">On your PowerShell, type in </w:t>
-      </w:r>
-      <w:r>
-        <w:rPr>
-          <w:color w:val="4472C4" w:themeColor="accent1"/>
-        </w:rPr>
-        <w:t>pip3 install requests</w:t>
+        <w:t xml:space="preserve">On your PowerShell, go to your desktop by typing </w:t>
+      </w:r>
+      <w:r>
+        <w:rPr>
+          <w:color w:val="4472C4" w:themeColor="accent1"/>
+        </w:rPr>
+        <w:t>cd desktop</w:t>
       </w:r>
       <w:r>
         <w:rPr>
@@ -750,47 +559,79 @@
         </w:numPr>
       </w:pPr>
       <w:r>
+        <w:t xml:space="preserve">Go to your saved file by typing </w:t>
+      </w:r>
+      <w:r>
+        <w:rPr>
+          <w:color w:val="4472C4" w:themeColor="accent1"/>
+        </w:rPr>
+        <w:t>cd puppeteerlite-master</w:t>
+      </w:r>
+      <w:r>
+        <w:rPr>
+          <w:color w:val="4472C4" w:themeColor="accent1"/>
+        </w:rPr>
+        <w:t>;</w:t>
+      </w:r>
+    </w:p>
+    <w:p>
+      <w:pPr>
+        <w:pStyle w:val="ListParagraph"/>
+        <w:numPr>
+          <w:ilvl w:val="1"/>
+          <w:numId w:val="4"/>
+        </w:numPr>
+      </w:pPr>
+      <w:r>
+        <w:t xml:space="preserve">Run the command by typing: </w:t>
+      </w:r>
+      <w:r>
+        <w:rPr>
+          <w:color w:val="4472C4" w:themeColor="accent1"/>
+        </w:rPr>
+        <w:t>$ chmod u+x run_puppeteer_</w:t>
+      </w:r>
+      <w:r>
+        <w:rPr>
+          <w:color w:val="4472C4" w:themeColor="accent1"/>
+        </w:rPr>
+        <w:t>lite</w:t>
+      </w:r>
+      <w:r>
+        <w:rPr>
+          <w:color w:val="4472C4" w:themeColor="accent1"/>
+        </w:rPr>
+        <w:t>;</w:t>
+      </w:r>
+    </w:p>
+    <w:p>
+      <w:pPr>
+        <w:pStyle w:val="ListParagraph"/>
+        <w:numPr>
+          <w:ilvl w:val="1"/>
+          <w:numId w:val="4"/>
+        </w:numPr>
+      </w:pPr>
+      <w:r>
+        <w:t xml:space="preserve">Run your design by typing the command in this format: </w:t>
+      </w:r>
+      <w:r>
+        <w:rPr>
+          <w:color w:val="4472C4" w:themeColor="accent1"/>
+        </w:rPr>
+        <w:t>$ ./run_puppeteer_lite [input archive] [number of designs requested]</w:t>
+      </w:r>
+      <w:r>
+        <w:rPr>
+          <w:color w:val="4472C4" w:themeColor="accent1"/>
+        </w:rPr>
+        <w:t xml:space="preserve"> </w:t>
+      </w:r>
+      <w:r>
         <w:rPr>
           <w:color w:val="000000" w:themeColor="text1"/>
         </w:rPr>
-        <w:t xml:space="preserve">On your PowerShell, type in </w:t>
-      </w:r>
-      <w:r>
-        <w:rPr>
-          <w:rFonts w:ascii="Calibri" w:eastAsia="Times New Roman" w:hAnsi="Calibri" w:cs="Calibri"/>
-          <w:color w:val="4472C4" w:themeColor="accent1"/>
-        </w:rPr>
-        <w:t>Pip</w:t>
-      </w:r>
-      <w:r>
-        <w:rPr>
-          <w:rFonts w:ascii="Calibri" w:eastAsia="Times New Roman" w:hAnsi="Calibri" w:cs="Calibri"/>
-          <w:color w:val="4472C4" w:themeColor="accent1"/>
-        </w:rPr>
-        <w:t>3</w:t>
-      </w:r>
-      <w:r>
-        <w:rPr>
-          <w:rFonts w:ascii="Calibri" w:eastAsia="Times New Roman" w:hAnsi="Calibri" w:cs="Calibri"/>
-          <w:color w:val="4472C4" w:themeColor="accent1"/>
-        </w:rPr>
-        <w:t xml:space="preserve"> install </w:t>
-      </w:r>
-      <w:proofErr w:type="spellStart"/>
-      <w:r>
-        <w:rPr>
-          <w:rFonts w:ascii="Calibri" w:eastAsia="Times New Roman" w:hAnsi="Calibri" w:cs="Calibri"/>
-          <w:color w:val="4472C4" w:themeColor="accent1"/>
-        </w:rPr>
-        <w:t>xlwt</w:t>
-      </w:r>
-      <w:proofErr w:type="spellEnd"/>
-      <w:r>
-        <w:rPr>
-          <w:rFonts w:ascii="Calibri" w:eastAsia="Times New Roman" w:hAnsi="Calibri" w:cs="Calibri"/>
-          <w:color w:val="4472C4" w:themeColor="accent1"/>
-        </w:rPr>
-        <w:t>;</w:t>
+        <w:t>– see example below;</w:t>
       </w:r>
     </w:p>
     <w:p>
@@ -800,21 +641,24 @@
           <w:ilvl w:val="1"/>
           <w:numId w:val="4"/>
         </w:numPr>
-      </w:pPr>
-      <w:r>
-        <w:t xml:space="preserve">On your PowerShell, go to your desktop by typing </w:t>
-      </w:r>
-      <w:r>
-        <w:rPr>
-          <w:color w:val="4472C4" w:themeColor="accent1"/>
-        </w:rPr>
-        <w:t>cd desktop</w:t>
-      </w:r>
-      <w:r>
-        <w:rPr>
-          <w:color w:val="4472C4" w:themeColor="accent1"/>
-        </w:rPr>
-        <w:t>;</w:t>
+        <w:rPr>
+          <w:color w:val="4472C4" w:themeColor="accent1"/>
+        </w:rPr>
+      </w:pPr>
+      <w:r>
+        <w:t xml:space="preserve">The “puppeteerlite-master” folder contains the example: </w:t>
+      </w:r>
+      <w:r>
+        <w:rPr>
+          <w:color w:val="4472C4" w:themeColor="accent1"/>
+        </w:rPr>
+        <w:t>$ ./run_p</w:t>
+      </w:r>
+      <w:r>
+        <w:rPr>
+          <w:color w:val="4472C4" w:themeColor="accent1"/>
+        </w:rPr>
+        <w:t>uppeteer_lite HeadtoHead2.zip 42;</w:t>
       </w:r>
     </w:p>
     <w:p>
@@ -824,261 +668,38 @@
           <w:ilvl w:val="1"/>
           <w:numId w:val="4"/>
         </w:numPr>
-      </w:pPr>
-      <w:r>
-        <w:t xml:space="preserve">Go to your saved file by typing </w:t>
-      </w:r>
-      <w:r>
-        <w:rPr>
-          <w:color w:val="4472C4" w:themeColor="accent1"/>
-        </w:rPr>
-        <w:t xml:space="preserve">cd </w:t>
-      </w:r>
-      <w:proofErr w:type="spellStart"/>
-      <w:r>
-        <w:rPr>
-          <w:color w:val="4472C4" w:themeColor="accent1"/>
-        </w:rPr>
-        <w:t>puppeteerlite</w:t>
-      </w:r>
-      <w:proofErr w:type="spellEnd"/>
-      <w:r>
-        <w:rPr>
-          <w:color w:val="4472C4" w:themeColor="accent1"/>
-        </w:rPr>
-        <w:t>-master</w:t>
-      </w:r>
-      <w:r>
-        <w:rPr>
-          <w:color w:val="4472C4" w:themeColor="accent1"/>
-        </w:rPr>
-        <w:t>;</w:t>
-      </w:r>
-    </w:p>
-    <w:p>
-      <w:pPr>
-        <w:pStyle w:val="ListParagraph"/>
-        <w:numPr>
-          <w:ilvl w:val="1"/>
-          <w:numId w:val="4"/>
-        </w:numPr>
-      </w:pPr>
-      <w:r>
-        <w:t xml:space="preserve">Run the command by typing: </w:t>
-      </w:r>
-      <w:r>
-        <w:rPr>
-          <w:color w:val="4472C4" w:themeColor="accent1"/>
-        </w:rPr>
-        <w:t xml:space="preserve">$ </w:t>
-      </w:r>
-      <w:proofErr w:type="spellStart"/>
-      <w:r>
-        <w:rPr>
-          <w:color w:val="4472C4" w:themeColor="accent1"/>
-        </w:rPr>
-        <w:t>chmod</w:t>
-      </w:r>
-      <w:proofErr w:type="spellEnd"/>
-      <w:r>
-        <w:rPr>
-          <w:color w:val="4472C4" w:themeColor="accent1"/>
-        </w:rPr>
-        <w:t xml:space="preserve"> </w:t>
-      </w:r>
-      <w:proofErr w:type="spellStart"/>
-      <w:r>
-        <w:rPr>
-          <w:color w:val="4472C4" w:themeColor="accent1"/>
-        </w:rPr>
-        <w:t>u+x</w:t>
-      </w:r>
-      <w:proofErr w:type="spellEnd"/>
-      <w:r>
-        <w:rPr>
-          <w:color w:val="4472C4" w:themeColor="accent1"/>
-        </w:rPr>
-        <w:t xml:space="preserve"> </w:t>
-      </w:r>
-      <w:proofErr w:type="spellStart"/>
-      <w:r>
-        <w:rPr>
-          <w:color w:val="4472C4" w:themeColor="accent1"/>
-        </w:rPr>
-        <w:t>run_puppeteer_</w:t>
-      </w:r>
-      <w:r>
-        <w:rPr>
-          <w:color w:val="4472C4" w:themeColor="accent1"/>
-        </w:rPr>
-        <w:t>lite</w:t>
-      </w:r>
-      <w:proofErr w:type="spellEnd"/>
-      <w:r>
-        <w:rPr>
-          <w:color w:val="4472C4" w:themeColor="accent1"/>
-        </w:rPr>
-        <w:t>;</w:t>
-      </w:r>
-    </w:p>
-    <w:p>
-      <w:pPr>
-        <w:pStyle w:val="ListParagraph"/>
-        <w:numPr>
-          <w:ilvl w:val="1"/>
-          <w:numId w:val="4"/>
-        </w:numPr>
-      </w:pPr>
-      <w:r>
-        <w:t xml:space="preserve">Run your design by typing the command in this format: </w:t>
-      </w:r>
-      <w:proofErr w:type="gramStart"/>
-      <w:r>
-        <w:rPr>
-          <w:color w:val="4472C4" w:themeColor="accent1"/>
-        </w:rPr>
-        <w:t>$ .</w:t>
-      </w:r>
-      <w:proofErr w:type="gramEnd"/>
-      <w:r>
-        <w:rPr>
-          <w:color w:val="4472C4" w:themeColor="accent1"/>
-        </w:rPr>
-        <w:t>/</w:t>
-      </w:r>
-      <w:proofErr w:type="spellStart"/>
-      <w:r>
-        <w:rPr>
-          <w:color w:val="4472C4" w:themeColor="accent1"/>
-        </w:rPr>
-        <w:t>run_puppeteer_lite</w:t>
-      </w:r>
-      <w:proofErr w:type="spellEnd"/>
-      <w:r>
-        <w:rPr>
-          <w:color w:val="4472C4" w:themeColor="accent1"/>
-        </w:rPr>
-        <w:t xml:space="preserve"> [input archive] [number of designs requested]</w:t>
-      </w:r>
-      <w:r>
-        <w:rPr>
-          <w:color w:val="4472C4" w:themeColor="accent1"/>
-        </w:rPr>
-        <w:t xml:space="preserve"> </w:t>
-      </w:r>
+        <w:rPr>
+          <w:color w:val="4472C4" w:themeColor="accent1"/>
+        </w:rPr>
+      </w:pPr>
       <w:r>
         <w:rPr>
           <w:color w:val="000000" w:themeColor="text1"/>
         </w:rPr>
-        <w:t>– see example below;</w:t>
-      </w:r>
-    </w:p>
-    <w:p>
-      <w:pPr>
-        <w:pStyle w:val="ListParagraph"/>
-        <w:numPr>
-          <w:ilvl w:val="1"/>
-          <w:numId w:val="4"/>
-        </w:numPr>
-        <w:rPr>
-          <w:color w:val="4472C4" w:themeColor="accent1"/>
-        </w:rPr>
-      </w:pPr>
-      <w:r>
-        <w:t>The “</w:t>
-      </w:r>
-      <w:proofErr w:type="spellStart"/>
-      <w:r>
-        <w:t>puppeteerlite</w:t>
-      </w:r>
-      <w:proofErr w:type="spellEnd"/>
-      <w:r>
-        <w:t xml:space="preserve">-master” folder contains the example: </w:t>
-      </w:r>
-      <w:proofErr w:type="gramStart"/>
-      <w:r>
-        <w:rPr>
-          <w:color w:val="4472C4" w:themeColor="accent1"/>
-        </w:rPr>
-        <w:t>$ .</w:t>
-      </w:r>
-      <w:proofErr w:type="gramEnd"/>
-      <w:r>
-        <w:rPr>
-          <w:color w:val="4472C4" w:themeColor="accent1"/>
-        </w:rPr>
-        <w:t>/</w:t>
-      </w:r>
-      <w:proofErr w:type="spellStart"/>
-      <w:r>
-        <w:rPr>
-          <w:color w:val="4472C4" w:themeColor="accent1"/>
-        </w:rPr>
-        <w:t>run_p</w:t>
-      </w:r>
-      <w:r>
-        <w:rPr>
-          <w:color w:val="4472C4" w:themeColor="accent1"/>
-        </w:rPr>
-        <w:t>uppeteer_lite</w:t>
-      </w:r>
-      <w:proofErr w:type="spellEnd"/>
-      <w:r>
-        <w:rPr>
-          <w:color w:val="4472C4" w:themeColor="accent1"/>
-        </w:rPr>
-        <w:t xml:space="preserve"> HeadtoHead2.zip 42;</w:t>
-      </w:r>
-    </w:p>
-    <w:p>
-      <w:pPr>
-        <w:pStyle w:val="ListParagraph"/>
-        <w:numPr>
-          <w:ilvl w:val="1"/>
-          <w:numId w:val="4"/>
-        </w:numPr>
-        <w:rPr>
-          <w:color w:val="4472C4" w:themeColor="accent1"/>
-        </w:rPr>
-      </w:pPr>
+        <w:t xml:space="preserve">If you want </w:t>
+      </w:r>
+      <w:r>
+        <w:t xml:space="preserve">to insert other basic parts to be combined in-between, just use the same information / format you find on the </w:t>
+      </w:r>
+      <w:r>
+        <w:rPr>
+          <w:color w:val="4472C4" w:themeColor="accent1"/>
+        </w:rPr>
+        <w:t xml:space="preserve">HeadtoHead2.zip </w:t>
+      </w:r>
       <w:r>
         <w:rPr>
           <w:color w:val="000000" w:themeColor="text1"/>
         </w:rPr>
-        <w:t xml:space="preserve">If you want </w:t>
-      </w:r>
-      <w:r>
-        <w:t xml:space="preserve">to insert other basic parts to be combined in-between, just use the same information / format you find on the </w:t>
-      </w:r>
-      <w:r>
-        <w:rPr>
-          <w:color w:val="4472C4" w:themeColor="accent1"/>
-        </w:rPr>
-        <w:t xml:space="preserve">HeadtoHead2.zip </w:t>
-      </w:r>
-      <w:r>
-        <w:rPr>
-          <w:color w:val="000000" w:themeColor="text1"/>
-        </w:rPr>
-        <w:t>file, for both .</w:t>
-      </w:r>
-      <w:proofErr w:type="spellStart"/>
-      <w:r>
-        <w:rPr>
-          <w:color w:val="000000" w:themeColor="text1"/>
-        </w:rPr>
-        <w:t>gb</w:t>
-      </w:r>
-      <w:proofErr w:type="spellEnd"/>
-      <w:r>
-        <w:rPr>
-          <w:color w:val="000000" w:themeColor="text1"/>
-        </w:rPr>
-        <w:t xml:space="preserve"> files and excel spreadsheets.</w:t>
+        <w:t>file, for both .gb files and excel spreadsheets.</w:t>
       </w:r>
     </w:p>
     <w:p/>
     <w:p/>
+    <w:p>
+      <w:bookmarkStart w:id="0" w:name="_GoBack"/>
+      <w:bookmarkEnd w:id="0"/>
+    </w:p>
     <w:sectPr>
       <w:pgSz w:w="12240" w:h="15840"/>
       <w:pgMar w:top="1440" w:right="1440" w:bottom="1440" w:left="1440" w:header="720" w:footer="720" w:gutter="0"/>
@@ -1214,7 +835,7 @@
         <w:ind w:left="2160" w:hanging="180"/>
       </w:pPr>
     </w:lvl>
-    <w:lvl w:ilvl="3" w:tplc="0409000F" w:tentative="1">
+    <w:lvl w:ilvl="3" w:tplc="0409000F">
       <w:start w:val="1"/>
       <w:numFmt w:val="decimal"/>
       <w:lvlText w:val="%4."/>
@@ -1855,6 +1476,7 @@
   <w:style w:type="paragraph" w:default="1" w:styleId="Normal">
     <w:name w:val="Normal"/>
     <w:qFormat/>
+    <w:rsid w:val="00281434"/>
   </w:style>
   <w:style w:type="character" w:default="1" w:styleId="DefaultParagraphFont">
     <w:name w:val="Default Paragraph Font"/>

</xml_diff>